<commit_message>
Literature Review file is edited.
</commit_message>
<xml_diff>
--- a/preparing/Maged/Literature Review Summary.docx
+++ b/preparing/Maged/Literature Review Summary.docx
@@ -56,21 +56,20 @@
         <w:t>one-fold</w:t>
       </w:r>
       <w:r>
-        <w:t xml:space="preserve">. Otherwise, they may appear in the testing and training folds skewing the results to be more promising than they </w:t>
-      </w:r>
-      <w:proofErr w:type="gramStart"/>
-      <w:r>
-        <w:t>actually are</w:t>
-      </w:r>
-      <w:proofErr w:type="gramEnd"/>
-      <w:r>
-        <w:t>.</w:t>
+        <w:t>. Otherwise, they may appear in the testing and training folds skewing the results to be more promising than they actually are.</w:t>
       </w:r>
     </w:p>
     <w:p>
       <w:r>
         <w:t>The convolutional network description is as follows: The first layers are convolutional that is they have predetermined and trained filters for specific features such as curves, edges and so on. After these layers, there is some ReLu activation layers and pool layers to add some non-linearity to the network. The network may have other convolutional layers after these activation layers associated with some ReLu and pool layers as well. The last layers are the connected layer. They output the class in such away it matches the features of the training data.</w:t>
       </w:r>
+    </w:p>
+    <w:p>
+      <w:r>
+        <w:t>After the data is determined, then it is preprocessed. This step includes, face detection, facial landmark detection and alignment alongside with other features. Thereafter, the data is fed into a convolutional neural network to determined model weights. These weights are, then, used to classify input images.</w:t>
+      </w:r>
+      <w:bookmarkStart w:id="0" w:name="_GoBack"/>
+      <w:bookmarkEnd w:id="0"/>
     </w:p>
     <w:p/>
     <w:p/>
@@ -2123,25 +2122,7 @@
                   <w:sz w:val="20"/>
                   <w:szCs w:val="20"/>
                 </w:rPr>
-                <w:t>sigh</w:t>
-              </w:r>
-              <w:r>
-                <w:rPr>
-                  <w:rStyle w:val="Hyperlink"/>
-                  <w:rFonts w:asciiTheme="majorBidi" w:hAnsiTheme="majorBidi" w:cstheme="majorBidi"/>
-                  <w:sz w:val="20"/>
-                  <w:szCs w:val="20"/>
-                </w:rPr>
-                <w:t>t</w:t>
-              </w:r>
-              <w:r>
-                <w:rPr>
-                  <w:rStyle w:val="Hyperlink"/>
-                  <w:rFonts w:asciiTheme="majorBidi" w:hAnsiTheme="majorBidi" w:cstheme="majorBidi"/>
-                  <w:sz w:val="20"/>
-                  <w:szCs w:val="20"/>
-                </w:rPr>
-                <w:t>hund</w:t>
+                <w:t>sighthund</w:t>
               </w:r>
             </w:hyperlink>
           </w:p>
@@ -2169,8 +2150,6 @@
           <w:docGrid w:linePitch="360"/>
         </w:sectPr>
       </w:pPr>
-      <w:bookmarkStart w:id="0" w:name="_GoBack"/>
-      <w:bookmarkEnd w:id="0"/>
     </w:p>
     <w:p>
       <w:pPr>
@@ -3683,7 +3662,7 @@
 </file>
 
 <file path=customXml/itemProps1.xml><?xml version="1.0" encoding="utf-8"?>
-<ds:datastoreItem xmlns:ds="http://schemas.openxmlformats.org/officeDocument/2006/customXml" ds:itemID="{CD734597-B2FA-41D5-B3D5-59EBB4868111}">
+<ds:datastoreItem xmlns:ds="http://schemas.openxmlformats.org/officeDocument/2006/customXml" ds:itemID="{A38F60AE-B404-476B-A423-DBD1481DD951}">
   <ds:schemaRefs>
     <ds:schemaRef ds:uri="http://schemas.openxmlformats.org/officeDocument/2006/bibliography"/>
   </ds:schemaRefs>

</xml_diff>

<commit_message>
My Literature Reveiw file is edited
</commit_message>
<xml_diff>
--- a/preparing/Maged/Literature Review Summary.docx
+++ b/preparing/Maged/Literature Review Summary.docx
@@ -3,81 +3,512 @@
 <w:document xmlns:wpc="http://schemas.microsoft.com/office/word/2010/wordprocessingCanvas" xmlns:cx="http://schemas.microsoft.com/office/drawing/2014/chartex" xmlns:cx1="http://schemas.microsoft.com/office/drawing/2015/9/8/chartex" xmlns:cx2="http://schemas.microsoft.com/office/drawing/2015/10/21/chartex" xmlns:cx3="http://schemas.microsoft.com/office/drawing/2016/5/9/chartex" xmlns:cx4="http://schemas.microsoft.com/office/drawing/2016/5/10/chartex" xmlns:cx5="http://schemas.microsoft.com/office/drawing/2016/5/11/chartex" xmlns:cx6="http://schemas.microsoft.com/office/drawing/2016/5/12/chartex" xmlns:cx7="http://schemas.microsoft.com/office/drawing/2016/5/13/chartex" xmlns:cx8="http://schemas.microsoft.com/office/drawing/2016/5/14/chartex" xmlns:mc="http://schemas.openxmlformats.org/markup-compatibility/2006" xmlns:aink="http://schemas.microsoft.com/office/drawing/2016/ink" xmlns:am3d="http://schemas.microsoft.com/office/drawing/2017/model3d" xmlns:o="urn:schemas-microsoft-com:office:office" xmlns:r="http://schemas.openxmlformats.org/officeDocument/2006/relationships" xmlns:m="http://schemas.openxmlformats.org/officeDocument/2006/math" xmlns:v="urn:schemas-microsoft-com:vml" xmlns:wp14="http://schemas.microsoft.com/office/word/2010/wordprocessingDrawing" xmlns:wp="http://schemas.openxmlformats.org/drawingml/2006/wordprocessingDrawing" xmlns:w10="urn:schemas-microsoft-com:office:word" xmlns:w="http://schemas.openxmlformats.org/wordprocessingml/2006/main" xmlns:w14="http://schemas.microsoft.com/office/word/2010/wordml" xmlns:w15="http://schemas.microsoft.com/office/word/2012/wordml" xmlns:w16cid="http://schemas.microsoft.com/office/word/2016/wordml/cid" xmlns:w16se="http://schemas.microsoft.com/office/word/2015/wordml/symex" xmlns:wpg="http://schemas.microsoft.com/office/word/2010/wordprocessingGroup" xmlns:wpi="http://schemas.microsoft.com/office/word/2010/wordprocessingInk" xmlns:wne="http://schemas.microsoft.com/office/word/2006/wordml" xmlns:wps="http://schemas.microsoft.com/office/word/2010/wordprocessingShape" mc:Ignorable="w14 w15 w16se w16cid wp14">
   <w:body>
     <w:p>
+      <w:pPr>
+        <w:rPr>
+          <w:rFonts w:asciiTheme="majorBidi" w:hAnsiTheme="majorBidi" w:cstheme="majorBidi"/>
+          <w:b/>
+          <w:bCs/>
+        </w:rPr>
+      </w:pPr>
       <w:r>
-        <w:t>Literature Review:</w:t>
+        <w:rPr>
+          <w:rFonts w:asciiTheme="majorBidi" w:hAnsiTheme="majorBidi" w:cstheme="majorBidi"/>
+          <w:b/>
+          <w:bCs/>
+        </w:rPr>
+        <w:t>1: Age an</w:t>
+      </w:r>
+      <w:r>
+        <w:rPr>
+          <w:rFonts w:asciiTheme="majorBidi" w:hAnsiTheme="majorBidi" w:cstheme="majorBidi"/>
+          <w:b/>
+          <w:bCs/>
+        </w:rPr>
+        <w:t>d</w:t>
+      </w:r>
+      <w:r>
+        <w:rPr>
+          <w:rFonts w:asciiTheme="majorBidi" w:hAnsiTheme="majorBidi" w:cstheme="majorBidi"/>
+          <w:b/>
+          <w:bCs/>
+        </w:rPr>
+        <w:t>d Gender Classification using Convolutional Neutral Networks by Gil Levi and Tal Hasser</w:t>
       </w:r>
     </w:p>
     <w:p>
+      <w:pPr>
+        <w:rPr>
+          <w:rFonts w:asciiTheme="majorBidi" w:hAnsiTheme="majorBidi" w:cstheme="majorBidi"/>
+        </w:rPr>
+      </w:pPr>
       <w:r>
-        <w:t>Past tries to approach the problem of age and gender recognition counts on the differences in the ratio between faces landmarks such as ears, mouths and eyes.  Moreover, the data needed for such tasks requires special treatments when taking the images such as taking photos in predetermined positions</w:t>
-      </w:r>
-      <w:r>
-        <w:t xml:space="preserve"> and constrained situations</w:t>
-      </w:r>
-      <w:r>
-        <w:t>. Thus, they are not appropriate for real life images and, therefore, they are far away from meeting the commercial needs.</w:t>
+        <w:rPr>
+          <w:rFonts w:asciiTheme="majorBidi" w:hAnsiTheme="majorBidi" w:cstheme="majorBidi"/>
+        </w:rPr>
+        <w:t>Age and gender classification became a major interest for computer vision scientists. The significant advances in today’s social media and the explosion of data make such task a necessity. The previous work in this are did provide a solution. However, its low precision did not match the current demand especially for commercial products. This paper tries to provide a solution to such a problem with a contemporary method using convolutional neural network. This method proves its proficiency outperforming the existing state-of-the-are methods available in its time. The method is evaluated against the well known Adiene benchmark for age and gender estimation and show a dramatic increase in the results.</w:t>
       </w:r>
     </w:p>
     <w:p>
+      <w:pPr>
+        <w:rPr>
+          <w:rFonts w:asciiTheme="majorBidi" w:hAnsiTheme="majorBidi" w:cstheme="majorBidi"/>
+        </w:rPr>
+      </w:pPr>
       <w:r>
-        <w:t>The new advances in machine learning techniques suggested to use the so-called Convolutional Neural Networks(CNN) which proves to give a better result in such fields.</w:t>
+        <w:rPr>
+          <w:rFonts w:asciiTheme="majorBidi" w:hAnsiTheme="majorBidi" w:cstheme="majorBidi"/>
+        </w:rPr>
+        <w:t>Past approaches use</w:t>
+      </w:r>
+      <w:r>
+        <w:rPr>
+          <w:rFonts w:asciiTheme="majorBidi" w:hAnsiTheme="majorBidi" w:cstheme="majorBidi"/>
+        </w:rPr>
+        <w:t xml:space="preserve"> </w:t>
+      </w:r>
+      <w:r>
+        <w:rPr>
+          <w:rFonts w:asciiTheme="majorBidi" w:hAnsiTheme="majorBidi" w:cstheme="majorBidi"/>
+        </w:rPr>
+        <w:t xml:space="preserve">the so-called face descriptor methods which heavily rely on face dimensions and ratios between face’s landmarks. These methods do not fit into current applications as the images to classify needs to be taken with special constraints. The paper tries to correlate the recent advances in the face recognition field with the age and gender recognition using identical methodology, CNNs. </w:t>
       </w:r>
     </w:p>
     <w:p>
+      <w:pPr>
+        <w:rPr>
+          <w:rFonts w:asciiTheme="majorBidi" w:hAnsiTheme="majorBidi" w:cstheme="majorBidi"/>
+        </w:rPr>
+      </w:pPr>
       <w:r>
-        <w:t>This type of Neural Networks can be developed Via the Caffe open source framework. For the papers I read, two of them used Convolutional Neural Network model based on this framework. The third paper talks about an end-to-end system which also uses convolutional neural network, but the model is hidden as the paper is describing a commercial product.</w:t>
+        <w:rPr>
+          <w:rFonts w:asciiTheme="majorBidi" w:hAnsiTheme="majorBidi" w:cstheme="majorBidi"/>
+        </w:rPr>
+        <w:t xml:space="preserve">The network structure is as follows: </w:t>
       </w:r>
     </w:p>
     <w:p>
+      <w:pPr>
+        <w:pStyle w:val="ListParagraph"/>
+        <w:numPr>
+          <w:ilvl w:val="0"/>
+          <w:numId w:val="11"/>
+        </w:numPr>
+        <w:rPr>
+          <w:rFonts w:asciiTheme="majorBidi" w:hAnsiTheme="majorBidi" w:cstheme="majorBidi"/>
+        </w:rPr>
+      </w:pPr>
       <w:r>
-        <w:t>Experiments setup:</w:t>
+        <w:rPr>
+          <w:rFonts w:asciiTheme="majorBidi" w:hAnsiTheme="majorBidi" w:cstheme="majorBidi"/>
+        </w:rPr>
+        <w:t xml:space="preserve">96 filters in the first convolutional layer followed by </w:t>
+      </w:r>
+      <w:r>
+        <w:rPr>
+          <w:rFonts w:asciiTheme="majorBidi" w:hAnsiTheme="majorBidi" w:cstheme="majorBidi"/>
+        </w:rPr>
+        <w:t>(</w:t>
+      </w:r>
+      <w:r>
+        <w:rPr>
+          <w:rFonts w:asciiTheme="majorBidi" w:hAnsiTheme="majorBidi" w:cstheme="majorBidi"/>
+        </w:rPr>
+        <w:t>ReLu</w:t>
+      </w:r>
+      <w:r>
+        <w:rPr>
+          <w:rFonts w:asciiTheme="majorBidi" w:hAnsiTheme="majorBidi" w:cstheme="majorBidi"/>
+        </w:rPr>
+        <w:t>)</w:t>
+      </w:r>
+      <w:r>
+        <w:rPr>
+          <w:rFonts w:asciiTheme="majorBidi" w:hAnsiTheme="majorBidi" w:cstheme="majorBidi"/>
+        </w:rPr>
+        <w:t xml:space="preserve"> and max pooling layer</w:t>
+      </w:r>
+      <w:r>
+        <w:rPr>
+          <w:rFonts w:asciiTheme="majorBidi" w:hAnsiTheme="majorBidi" w:cstheme="majorBidi"/>
+        </w:rPr>
+        <w:t>s</w:t>
+      </w:r>
+      <w:r>
+        <w:rPr>
+          <w:rFonts w:asciiTheme="majorBidi" w:hAnsiTheme="majorBidi" w:cstheme="majorBidi"/>
+        </w:rPr>
+        <w:t xml:space="preserve">. </w:t>
       </w:r>
     </w:p>
     <w:p>
+      <w:pPr>
+        <w:pStyle w:val="ListParagraph"/>
+        <w:numPr>
+          <w:ilvl w:val="0"/>
+          <w:numId w:val="11"/>
+        </w:numPr>
+        <w:rPr>
+          <w:rFonts w:asciiTheme="majorBidi" w:hAnsiTheme="majorBidi" w:cstheme="majorBidi"/>
+        </w:rPr>
+      </w:pPr>
       <w:r>
-        <w:t xml:space="preserve">There are sources from which one can retrieve the data. Both papers revealing their network model takes Adience data. The data is then split to k-folds for cross validation. The cross validation takes place in a very interesting way called </w:t>
+        <w:rPr>
+          <w:rFonts w:asciiTheme="majorBidi" w:hAnsiTheme="majorBidi" w:cstheme="majorBidi"/>
+        </w:rPr>
+        <w:t>256 filters in the second convolutional layer followed by (ReLu) and max pooling layers.</w:t>
+      </w:r>
+    </w:p>
+    <w:p>
+      <w:pPr>
+        <w:pStyle w:val="ListParagraph"/>
+        <w:numPr>
+          <w:ilvl w:val="0"/>
+          <w:numId w:val="11"/>
+        </w:numPr>
+        <w:rPr>
+          <w:rFonts w:asciiTheme="majorBidi" w:hAnsiTheme="majorBidi" w:cstheme="majorBidi"/>
+        </w:rPr>
+      </w:pPr>
+      <w:r>
+        <w:rPr>
+          <w:rFonts w:asciiTheme="majorBidi" w:hAnsiTheme="majorBidi" w:cstheme="majorBidi"/>
+        </w:rPr>
+        <w:t>384 filters in the last convolutional layer followed by (ReLu) and max pooling layers as well.</w:t>
+      </w:r>
+    </w:p>
+    <w:p>
+      <w:pPr>
+        <w:pStyle w:val="ListParagraph"/>
+        <w:numPr>
+          <w:ilvl w:val="0"/>
+          <w:numId w:val="11"/>
+        </w:numPr>
+        <w:rPr>
+          <w:rFonts w:asciiTheme="majorBidi" w:hAnsiTheme="majorBidi" w:cstheme="majorBidi"/>
+        </w:rPr>
+      </w:pPr>
+      <w:r>
+        <w:rPr>
+          <w:rFonts w:asciiTheme="majorBidi" w:hAnsiTheme="majorBidi" w:cstheme="majorBidi"/>
+        </w:rPr>
+        <w:t>Two fully connected layers.</w:t>
+      </w:r>
+    </w:p>
+    <w:p>
+      <w:pPr>
+        <w:pStyle w:val="ListParagraph"/>
+        <w:numPr>
+          <w:ilvl w:val="0"/>
+          <w:numId w:val="11"/>
+        </w:numPr>
+        <w:rPr>
+          <w:rFonts w:asciiTheme="majorBidi" w:hAnsiTheme="majorBidi" w:cstheme="majorBidi"/>
+        </w:rPr>
+      </w:pPr>
+      <w:r>
+        <w:rPr>
+          <w:rFonts w:asciiTheme="majorBidi" w:hAnsiTheme="majorBidi" w:cstheme="majorBidi"/>
+        </w:rPr>
+        <w:t>A third fully connected layer maps to the final classes for age or gender.</w:t>
+      </w:r>
+    </w:p>
+    <w:p>
+      <w:pPr>
+        <w:rPr>
+          <w:rFonts w:asciiTheme="majorBidi" w:hAnsiTheme="majorBidi" w:cstheme="majorBidi"/>
+        </w:rPr>
+      </w:pPr>
+      <w:r>
+        <w:rPr>
+          <w:rFonts w:asciiTheme="majorBidi" w:hAnsiTheme="majorBidi" w:cstheme="majorBidi"/>
+        </w:rPr>
+        <w:t xml:space="preserve">The experiment is implemented using the Caffe open source framework. Training was performed on an Amazon GPU machine. The training time was about 4 hours. </w:t>
+      </w:r>
+    </w:p>
+    <w:p>
+      <w:pPr>
+        <w:rPr>
+          <w:rFonts w:asciiTheme="majorBidi" w:hAnsiTheme="majorBidi" w:cstheme="majorBidi"/>
+        </w:rPr>
+      </w:pPr>
+      <w:r>
+        <w:rPr>
+          <w:rFonts w:asciiTheme="majorBidi" w:hAnsiTheme="majorBidi" w:cstheme="majorBidi"/>
+        </w:rPr>
+        <w:t xml:space="preserve">Results are summarized in the table below. </w:t>
+      </w:r>
+    </w:p>
+    <w:p>
+      <w:pPr>
+        <w:rPr>
+          <w:rFonts w:asciiTheme="majorBidi" w:hAnsiTheme="majorBidi" w:cstheme="majorBidi"/>
+        </w:rPr>
+      </w:pPr>
+      <w:r>
+        <w:rPr>
+          <w:rFonts w:asciiTheme="majorBidi" w:hAnsiTheme="majorBidi" w:cstheme="majorBidi"/>
+        </w:rPr>
+        <w:t>------------------------------------------------------</w:t>
+      </w:r>
+    </w:p>
+    <w:p>
+      <w:pPr>
+        <w:rPr>
+          <w:rFonts w:asciiTheme="majorBidi" w:hAnsiTheme="majorBidi" w:cstheme="majorBidi"/>
+        </w:rPr>
+      </w:pPr>
+    </w:p>
+    <w:p>
+      <w:pPr>
+        <w:rPr>
+          <w:rFonts w:asciiTheme="majorBidi" w:hAnsiTheme="majorBidi" w:cstheme="majorBidi"/>
+          <w:b/>
+          <w:bCs/>
+        </w:rPr>
+      </w:pPr>
+      <w:r>
+        <w:rPr>
+          <w:rFonts w:asciiTheme="majorBidi" w:hAnsiTheme="majorBidi" w:cstheme="majorBidi"/>
+          <w:b/>
+          <w:bCs/>
+        </w:rPr>
+        <w:t xml:space="preserve">2: </w:t>
       </w:r>
       <w:r>
-        <w:t>Subject exclusive cross validation.</w:t>
+        <w:rPr>
+          <w:rFonts w:asciiTheme="majorBidi" w:hAnsiTheme="majorBidi" w:cstheme="majorBidi"/>
+          <w:b/>
+          <w:bCs/>
+        </w:rPr>
+        <w:t xml:space="preserve"> Convolutional Neural Networks for Age and Gender Classification</w:t>
+      </w:r>
+    </w:p>
+    <w:p>
+      <w:pPr>
+        <w:rPr>
+          <w:rFonts w:asciiTheme="majorBidi" w:hAnsiTheme="majorBidi" w:cstheme="majorBidi"/>
+        </w:rPr>
+      </w:pPr>
+      <w:r>
+        <w:rPr>
+          <w:rFonts w:asciiTheme="majorBidi" w:hAnsiTheme="majorBidi" w:cstheme="majorBidi"/>
+        </w:rPr>
+        <w:t xml:space="preserve">This paper summarizes a work on gender and age classification. It builds over the work of the previous paper. The main motivation for this paper </w:t>
       </w:r>
       <w:r>
+        <w:rPr>
+          <w:rFonts w:asciiTheme="majorBidi" w:hAnsiTheme="majorBidi" w:cstheme="majorBidi"/>
+        </w:rPr>
+        <w:t>are:</w:t>
+      </w:r>
+    </w:p>
+    <w:p>
+      <w:pPr>
+        <w:pStyle w:val="ListParagraph"/>
+        <w:numPr>
+          <w:ilvl w:val="0"/>
+          <w:numId w:val="11"/>
+        </w:numPr>
+        <w:rPr>
+          <w:rFonts w:asciiTheme="majorBidi" w:hAnsiTheme="majorBidi" w:cstheme="majorBidi"/>
+        </w:rPr>
+      </w:pPr>
+      <w:r>
+        <w:rPr>
+          <w:rFonts w:asciiTheme="majorBidi" w:hAnsiTheme="majorBidi" w:cstheme="majorBidi"/>
+        </w:rPr>
         <w:t xml:space="preserve"> </w:t>
       </w:r>
       <w:r>
-        <w:t xml:space="preserve">The idea of this method is </w:t>
+        <w:rPr>
+          <w:rFonts w:asciiTheme="majorBidi" w:hAnsiTheme="majorBidi" w:cstheme="majorBidi"/>
+        </w:rPr>
+        <w:t>T</w:t>
       </w:r>
       <w:r>
-        <w:t xml:space="preserve">to ensure that </w:t>
+        <w:rPr>
+          <w:rFonts w:asciiTheme="majorBidi" w:hAnsiTheme="majorBidi" w:cstheme="majorBidi"/>
+        </w:rPr>
+        <w:t>o investigate the claim that deeper network architecture</w:t>
       </w:r>
       <w:r>
-        <w:t xml:space="preserve">each subject’s images appear all in </w:t>
+        <w:rPr>
+          <w:rFonts w:asciiTheme="majorBidi" w:hAnsiTheme="majorBidi" w:cstheme="majorBidi"/>
+        </w:rPr>
+        <w:t xml:space="preserve">, reducing the number of parameters or modifying the level of the dropout </w:t>
       </w:r>
       <w:r>
-        <w:t>one-fold</w:t>
+        <w:rPr>
+          <w:rFonts w:asciiTheme="majorBidi" w:hAnsiTheme="majorBidi" w:cstheme="majorBidi"/>
+        </w:rPr>
+        <w:t xml:space="preserve">would not </w:t>
       </w:r>
       <w:r>
-        <w:t>. Otherwise, they may appear in the testing and training folds skewing the results to be more promising than they actually are.</w:t>
+        <w:rPr>
+          <w:rFonts w:asciiTheme="majorBidi" w:hAnsiTheme="majorBidi" w:cstheme="majorBidi"/>
+        </w:rPr>
+        <w:t>provide better precision. These modification results in a decrease in the system precision (or at best, stay the same).</w:t>
       </w:r>
     </w:p>
     <w:p>
+      <w:pPr>
+        <w:pStyle w:val="ListParagraph"/>
+        <w:numPr>
+          <w:ilvl w:val="0"/>
+          <w:numId w:val="11"/>
+        </w:numPr>
+        <w:rPr>
+          <w:rFonts w:asciiTheme="majorBidi" w:hAnsiTheme="majorBidi" w:cstheme="majorBidi"/>
+        </w:rPr>
+      </w:pPr>
       <w:r>
-        <w:t>The convolutional network description is as follows: The first layers are convolutional that is they have predetermined and trained filters for specific features such as curves, edges and so on. After these layers, there is some ReLu activation layers and pool layers to add some non-linearity to the network. The network may have other convolutional layers after these activation layers associated with some ReLu and pool layers as well. The last layers are the connected layer. They output the class in such away it matches the features of the training data.</w:t>
+        <w:rPr>
+          <w:rFonts w:asciiTheme="majorBidi" w:hAnsiTheme="majorBidi" w:cstheme="majorBidi"/>
+        </w:rPr>
+        <w:t>To train the age classifier on separated genders, men and women.  This results in an improve in the results. The summary is in the table below.</w:t>
       </w:r>
     </w:p>
     <w:p>
+      <w:pPr>
+        <w:rPr>
+          <w:rFonts w:asciiTheme="majorBidi" w:hAnsiTheme="majorBidi" w:cstheme="majorBidi"/>
+        </w:rPr>
+      </w:pPr>
+    </w:p>
+    <w:p>
+      <w:pPr>
+        <w:rPr>
+          <w:rFonts w:asciiTheme="majorBidi" w:hAnsiTheme="majorBidi" w:cstheme="majorBidi"/>
+        </w:rPr>
+      </w:pPr>
       <w:r>
-        <w:t>After the data is determined, then it is preprocessed. This step includes, face detection, facial landmark detection and alignment alongside with other features. Thereafter, the data is fed into a convolutional neural network to determined model weights. These weights are, then, used to classify input images.</w:t>
+        <w:rPr>
+          <w:rFonts w:asciiTheme="majorBidi" w:hAnsiTheme="majorBidi" w:cstheme="majorBidi"/>
+        </w:rPr>
+        <w:t>------------------------------------------------------</w:t>
       </w:r>
-      <w:bookmarkStart w:id="0" w:name="_GoBack"/>
-      <w:bookmarkEnd w:id="0"/>
     </w:p>
-    <w:p/>
-    <w:p/>
     <w:p>
       <w:pPr>
+        <w:rPr>
+          <w:rFonts w:asciiTheme="majorBidi" w:hAnsiTheme="majorBidi" w:cstheme="majorBidi"/>
+        </w:rPr>
+      </w:pPr>
+    </w:p>
+    <w:p>
+      <w:pPr>
+        <w:rPr>
+          <w:rFonts w:asciiTheme="majorBidi" w:hAnsiTheme="majorBidi" w:cstheme="majorBidi"/>
+        </w:rPr>
+      </w:pPr>
+    </w:p>
+    <w:p>
+      <w:pPr>
+        <w:rPr>
+          <w:rFonts w:asciiTheme="majorBidi" w:hAnsiTheme="majorBidi" w:cstheme="majorBidi"/>
+        </w:rPr>
+      </w:pPr>
+    </w:p>
+    <w:p>
+      <w:pPr>
+        <w:rPr>
+          <w:rFonts w:asciiTheme="majorBidi" w:hAnsiTheme="majorBidi" w:cstheme="majorBidi"/>
+          <w:b/>
+          <w:bCs/>
+        </w:rPr>
+      </w:pPr>
+      <w:r>
+        <w:rPr>
+          <w:rFonts w:asciiTheme="majorBidi" w:hAnsiTheme="majorBidi" w:cstheme="majorBidi"/>
+          <w:b/>
+          <w:bCs/>
+        </w:rPr>
+        <w:lastRenderedPageBreak/>
+        <w:t>Our ideas for the project:</w:t>
+      </w:r>
+    </w:p>
+    <w:p>
+      <w:pPr>
+        <w:rPr>
+          <w:rFonts w:asciiTheme="majorBidi" w:hAnsiTheme="majorBidi" w:cstheme="majorBidi"/>
+        </w:rPr>
+      </w:pPr>
+      <w:r>
+        <w:rPr>
+          <w:rFonts w:asciiTheme="majorBidi" w:hAnsiTheme="majorBidi" w:cstheme="majorBidi"/>
+        </w:rPr>
+        <w:t xml:space="preserve">After reading these two papers and a useful discussion with our supervisors. There are some ideas we can apply to the project. </w:t>
+      </w:r>
+    </w:p>
+    <w:p>
+      <w:pPr>
+        <w:pStyle w:val="ListParagraph"/>
+        <w:numPr>
+          <w:ilvl w:val="0"/>
+          <w:numId w:val="11"/>
+        </w:numPr>
+        <w:rPr>
+          <w:rFonts w:asciiTheme="majorBidi" w:hAnsiTheme="majorBidi" w:cstheme="majorBidi"/>
+        </w:rPr>
+      </w:pPr>
+      <w:r>
+        <w:rPr>
+          <w:rFonts w:asciiTheme="majorBidi" w:hAnsiTheme="majorBidi" w:cstheme="majorBidi"/>
+        </w:rPr>
+        <w:t>We can replicate the work done by these papers trying to use hierarchal learning instead. The idea of the hierarchal learning is that we will classify age for three larger classes and then narrow our classification for inner age classes. This may give better results as the classifier produces better results when the number of classifiers is reduced.</w:t>
+      </w:r>
+    </w:p>
+    <w:p>
+      <w:pPr>
+        <w:pStyle w:val="ListParagraph"/>
+        <w:numPr>
+          <w:ilvl w:val="0"/>
+          <w:numId w:val="11"/>
+        </w:numPr>
+        <w:rPr>
+          <w:rFonts w:asciiTheme="majorBidi" w:hAnsiTheme="majorBidi" w:cstheme="majorBidi"/>
+        </w:rPr>
+      </w:pPr>
+      <w:r>
+        <w:rPr>
+          <w:rFonts w:asciiTheme="majorBidi" w:hAnsiTheme="majorBidi" w:cstheme="majorBidi"/>
+        </w:rPr>
+        <w:t xml:space="preserve">We can replicate the work done on these papers as well but transferring images to another color domain such as CMYK. </w:t>
+      </w:r>
+      <w:r>
+        <w:rPr>
+          <w:rFonts w:asciiTheme="majorBidi" w:hAnsiTheme="majorBidi" w:cstheme="majorBidi"/>
+        </w:rPr>
+        <w:t>Such domains have better color representations and the chance to improve the results is promising.</w:t>
+      </w:r>
+      <w:r>
+        <w:rPr>
+          <w:rFonts w:asciiTheme="majorBidi" w:hAnsiTheme="majorBidi" w:cstheme="majorBidi"/>
+        </w:rPr>
+        <w:t xml:space="preserve"> </w:t>
+      </w:r>
+    </w:p>
+    <w:p>
+      <w:pPr>
+        <w:rPr>
+          <w:rFonts w:asciiTheme="majorBidi" w:hAnsiTheme="majorBidi" w:cstheme="majorBidi"/>
+        </w:rPr>
+      </w:pPr>
+    </w:p>
+    <w:p>
+      <w:pPr>
+        <w:rPr>
+          <w:rFonts w:asciiTheme="majorBidi" w:hAnsiTheme="majorBidi" w:cstheme="majorBidi"/>
+        </w:rPr>
         <w:sectPr>
           <w:pgSz w:w="12240" w:h="15840"/>
           <w:pgMar w:top="1440" w:right="1440" w:bottom="1440" w:left="1440" w:header="720" w:footer="720" w:gutter="0"/>
+          <w:pgBorders w:offsetFrom="page">
+            <w:top w:val="thickThinLargeGap" w:sz="12" w:space="24" w:color="auto" w:shadow="1"/>
+            <w:left w:val="thickThinLargeGap" w:sz="12" w:space="24" w:color="auto" w:shadow="1"/>
+            <w:bottom w:val="thickThinLargeGap" w:sz="12" w:space="24" w:color="auto" w:shadow="1"/>
+            <w:right w:val="thickThinLargeGap" w:sz="12" w:space="24" w:color="auto" w:shadow="1"/>
+          </w:pgBorders>
           <w:cols w:space="720"/>
           <w:docGrid w:linePitch="360"/>
         </w:sectPr>
@@ -888,15 +1319,7 @@
                 <w:sz w:val="20"/>
                 <w:szCs w:val="20"/>
               </w:rPr>
-              <w:t>4-</w:t>
-            </w:r>
-            <w:r>
-              <w:rPr>
-                <w:rFonts w:asciiTheme="majorBidi" w:hAnsiTheme="majorBidi" w:cstheme="majorBidi"/>
-                <w:sz w:val="20"/>
-                <w:szCs w:val="20"/>
-              </w:rPr>
-              <w:t>6: 0.76</w:t>
+              <w:t>4-6: 0.76</w:t>
             </w:r>
           </w:p>
           <w:p>
@@ -1134,8 +1557,14 @@
       </w:tr>
     </w:tbl>
     <w:p>
+      <w:pPr>
+        <w:rPr>
+          <w:rFonts w:asciiTheme="majorBidi" w:hAnsiTheme="majorBidi" w:cstheme="majorBidi"/>
+        </w:rPr>
+      </w:pPr>
       <w:r>
         <w:rPr>
+          <w:rFonts w:asciiTheme="majorBidi" w:hAnsiTheme="majorBidi" w:cstheme="majorBidi"/>
           <w:b/>
           <w:bCs/>
           <w:caps/>
@@ -1777,375 +2206,23 @@
           </w:p>
         </w:tc>
       </w:tr>
-      <w:tr>
-        <w:trPr>
-          <w:cnfStyle w:val="000000100000" w:firstRow="0" w:lastRow="0" w:firstColumn="0" w:lastColumn="0" w:oddVBand="0" w:evenVBand="0" w:oddHBand="1" w:evenHBand="0" w:firstRowFirstColumn="0" w:firstRowLastColumn="0" w:lastRowFirstColumn="0" w:lastRowLastColumn="0"/>
-          <w:trHeight w:val="342"/>
-        </w:trPr>
-        <w:tc>
-          <w:tcPr>
-            <w:cnfStyle w:val="001000000000" w:firstRow="0" w:lastRow="0" w:firstColumn="1" w:lastColumn="0" w:oddVBand="0" w:evenVBand="0" w:oddHBand="0" w:evenHBand="0" w:firstRowFirstColumn="0" w:firstRowLastColumn="0" w:lastRowFirstColumn="0" w:lastRowLastColumn="0"/>
-            <w:tcW w:w="1036" w:type="pct"/>
-            <w:tcBorders>
-              <w:right w:val="single" w:sz="4" w:space="0" w:color="auto"/>
-            </w:tcBorders>
-            <w:vAlign w:val="center"/>
-          </w:tcPr>
-          <w:p>
-            <w:pPr>
-              <w:jc w:val="center"/>
-              <w:rPr>
-                <w:rFonts w:asciiTheme="majorBidi" w:hAnsiTheme="majorBidi" w:cstheme="majorBidi"/>
-                <w:sz w:val="20"/>
-                <w:szCs w:val="20"/>
-              </w:rPr>
-            </w:pPr>
-            <w:r>
-              <w:rPr>
-                <w:rFonts w:asciiTheme="majorBidi" w:hAnsiTheme="majorBidi" w:cstheme="majorBidi"/>
-                <w:b w:val="0"/>
-                <w:bCs w:val="0"/>
-                <w:sz w:val="20"/>
-                <w:szCs w:val="20"/>
-              </w:rPr>
-              <w:t>daeger: deep age, gender and emotion recognition using convolutional neural networks</w:t>
-            </w:r>
-          </w:p>
-        </w:tc>
-        <w:tc>
-          <w:tcPr>
-            <w:tcW w:w="419" w:type="pct"/>
-            <w:tcBorders>
-              <w:top w:val="single" w:sz="4" w:space="0" w:color="auto"/>
-              <w:left w:val="single" w:sz="4" w:space="0" w:color="auto"/>
-              <w:bottom w:val="single" w:sz="4" w:space="0" w:color="auto"/>
-              <w:right w:val="single" w:sz="4" w:space="0" w:color="auto"/>
-            </w:tcBorders>
-            <w:vAlign w:val="center"/>
-          </w:tcPr>
-          <w:p>
-            <w:pPr>
-              <w:jc w:val="center"/>
-              <w:cnfStyle w:val="000000100000" w:firstRow="0" w:lastRow="0" w:firstColumn="0" w:lastColumn="0" w:oddVBand="0" w:evenVBand="0" w:oddHBand="1" w:evenHBand="0" w:firstRowFirstColumn="0" w:firstRowLastColumn="0" w:lastRowFirstColumn="0" w:lastRowLastColumn="0"/>
-              <w:rPr>
-                <w:rFonts w:asciiTheme="majorBidi" w:hAnsiTheme="majorBidi" w:cstheme="majorBidi"/>
-                <w:b/>
-                <w:bCs/>
-                <w:sz w:val="20"/>
-                <w:szCs w:val="20"/>
-              </w:rPr>
-            </w:pPr>
-            <w:r>
-              <w:rPr>
-                <w:rFonts w:asciiTheme="majorBidi" w:hAnsiTheme="majorBidi" w:cstheme="majorBidi"/>
-                <w:b/>
-                <w:bCs/>
-                <w:sz w:val="20"/>
-                <w:szCs w:val="20"/>
-              </w:rPr>
-              <w:t>10</w:t>
-            </w:r>
-          </w:p>
-        </w:tc>
-        <w:tc>
-          <w:tcPr>
-            <w:tcW w:w="709" w:type="pct"/>
-            <w:tcBorders>
-              <w:top w:val="single" w:sz="4" w:space="0" w:color="auto"/>
-              <w:left w:val="single" w:sz="4" w:space="0" w:color="auto"/>
-              <w:bottom w:val="single" w:sz="4" w:space="0" w:color="auto"/>
-              <w:right w:val="single" w:sz="4" w:space="0" w:color="auto"/>
-            </w:tcBorders>
-            <w:vAlign w:val="center"/>
-          </w:tcPr>
-          <w:p>
-            <w:pPr>
-              <w:jc w:val="center"/>
-              <w:cnfStyle w:val="000000100000" w:firstRow="0" w:lastRow="0" w:firstColumn="0" w:lastColumn="0" w:oddVBand="0" w:evenVBand="0" w:oddHBand="1" w:evenHBand="0" w:firstRowFirstColumn="0" w:firstRowLastColumn="0" w:lastRowFirstColumn="0" w:lastRowLastColumn="0"/>
-              <w:rPr>
-                <w:rFonts w:asciiTheme="majorBidi" w:hAnsiTheme="majorBidi" w:cstheme="majorBidi"/>
-                <w:sz w:val="20"/>
-                <w:szCs w:val="20"/>
-              </w:rPr>
-            </w:pPr>
-            <w:r>
-              <w:rPr>
-                <w:rFonts w:asciiTheme="majorBidi" w:hAnsiTheme="majorBidi" w:cstheme="majorBidi"/>
-                <w:sz w:val="20"/>
-                <w:szCs w:val="20"/>
-              </w:rPr>
-              <w:t>Afshin Debghan, Enrique G. Ortiz</w:t>
-            </w:r>
-          </w:p>
-          <w:p>
-            <w:pPr>
-              <w:jc w:val="center"/>
-              <w:cnfStyle w:val="000000100000" w:firstRow="0" w:lastRow="0" w:firstColumn="0" w:lastColumn="0" w:oddVBand="0" w:evenVBand="0" w:oddHBand="1" w:evenHBand="0" w:firstRowFirstColumn="0" w:firstRowLastColumn="0" w:lastRowFirstColumn="0" w:lastRowLastColumn="0"/>
-              <w:rPr>
-                <w:rFonts w:asciiTheme="majorBidi" w:hAnsiTheme="majorBidi" w:cstheme="majorBidi"/>
-                <w:sz w:val="20"/>
-                <w:szCs w:val="20"/>
-              </w:rPr>
-            </w:pPr>
-            <w:r>
-              <w:rPr>
-                <w:rFonts w:asciiTheme="majorBidi" w:hAnsiTheme="majorBidi" w:cstheme="majorBidi"/>
-                <w:sz w:val="20"/>
-                <w:szCs w:val="20"/>
-              </w:rPr>
-              <w:t>Guang Shu</w:t>
-            </w:r>
-          </w:p>
-          <w:p>
-            <w:pPr>
-              <w:jc w:val="center"/>
-              <w:cnfStyle w:val="000000100000" w:firstRow="0" w:lastRow="0" w:firstColumn="0" w:lastColumn="0" w:oddVBand="0" w:evenVBand="0" w:oddHBand="1" w:evenHBand="0" w:firstRowFirstColumn="0" w:firstRowLastColumn="0" w:lastRowFirstColumn="0" w:lastRowLastColumn="0"/>
-              <w:rPr>
-                <w:rFonts w:asciiTheme="majorBidi" w:hAnsiTheme="majorBidi" w:cstheme="majorBidi"/>
-                <w:sz w:val="20"/>
-                <w:szCs w:val="20"/>
-              </w:rPr>
-            </w:pPr>
-            <w:r>
-              <w:rPr>
-                <w:rFonts w:asciiTheme="majorBidi" w:hAnsiTheme="majorBidi" w:cstheme="majorBidi"/>
-                <w:sz w:val="20"/>
-                <w:szCs w:val="20"/>
-              </w:rPr>
-              <w:t>Syed Zain Masood</w:t>
-            </w:r>
-          </w:p>
-        </w:tc>
-        <w:tc>
-          <w:tcPr>
-            <w:tcW w:w="709" w:type="pct"/>
-            <w:tcBorders>
-              <w:top w:val="single" w:sz="4" w:space="0" w:color="auto"/>
-              <w:left w:val="single" w:sz="4" w:space="0" w:color="auto"/>
-              <w:bottom w:val="single" w:sz="4" w:space="0" w:color="auto"/>
-              <w:right w:val="single" w:sz="4" w:space="0" w:color="auto"/>
-            </w:tcBorders>
-          </w:tcPr>
-          <w:p>
-            <w:pPr>
-              <w:pStyle w:val="ListParagraph"/>
-              <w:numPr>
-                <w:ilvl w:val="0"/>
-                <w:numId w:val="2"/>
-              </w:numPr>
-              <w:ind w:left="125" w:hanging="125"/>
-              <w:cnfStyle w:val="000000100000" w:firstRow="0" w:lastRow="0" w:firstColumn="0" w:lastColumn="0" w:oddVBand="0" w:evenVBand="0" w:oddHBand="1" w:evenHBand="0" w:firstRowFirstColumn="0" w:firstRowLastColumn="0" w:lastRowFirstColumn="0" w:lastRowLastColumn="0"/>
-              <w:rPr>
-                <w:rFonts w:asciiTheme="majorBidi" w:hAnsiTheme="majorBidi" w:cstheme="majorBidi"/>
-                <w:sz w:val="20"/>
-                <w:szCs w:val="20"/>
-              </w:rPr>
-            </w:pPr>
-            <w:r>
-              <w:rPr>
-                <w:rFonts w:asciiTheme="majorBidi" w:hAnsiTheme="majorBidi" w:cstheme="majorBidi"/>
-                <w:sz w:val="20"/>
-                <w:szCs w:val="20"/>
-              </w:rPr>
-              <w:t>Three training datasets are used. A 4 million Images of over 15k, identities.</w:t>
-            </w:r>
-          </w:p>
-          <w:p>
-            <w:pPr>
-              <w:pStyle w:val="ListParagraph"/>
-              <w:numPr>
-                <w:ilvl w:val="0"/>
-                <w:numId w:val="2"/>
-              </w:numPr>
-              <w:ind w:left="125" w:hanging="125"/>
-              <w:cnfStyle w:val="000000100000" w:firstRow="0" w:lastRow="0" w:firstColumn="0" w:lastColumn="0" w:oddVBand="0" w:evenVBand="0" w:oddHBand="1" w:evenHBand="0" w:firstRowFirstColumn="0" w:firstRowLastColumn="0" w:lastRowFirstColumn="0" w:lastRowLastColumn="0"/>
-              <w:rPr>
-                <w:rFonts w:asciiTheme="majorBidi" w:hAnsiTheme="majorBidi" w:cstheme="majorBidi"/>
-                <w:sz w:val="20"/>
-                <w:szCs w:val="20"/>
-              </w:rPr>
-            </w:pPr>
-            <w:r>
-              <w:rPr>
-                <w:rFonts w:asciiTheme="majorBidi" w:hAnsiTheme="majorBidi" w:cstheme="majorBidi"/>
-                <w:sz w:val="20"/>
-                <w:szCs w:val="20"/>
-              </w:rPr>
-              <w:t>600K images labeled with real age.</w:t>
-            </w:r>
-          </w:p>
-          <w:p>
-            <w:pPr>
-              <w:pStyle w:val="ListParagraph"/>
-              <w:numPr>
-                <w:ilvl w:val="0"/>
-                <w:numId w:val="2"/>
-              </w:numPr>
-              <w:ind w:left="125" w:hanging="125"/>
-              <w:cnfStyle w:val="000000100000" w:firstRow="0" w:lastRow="0" w:firstColumn="0" w:lastColumn="0" w:oddVBand="0" w:evenVBand="0" w:oddHBand="1" w:evenHBand="0" w:firstRowFirstColumn="0" w:firstRowLastColumn="0" w:lastRowFirstColumn="0" w:lastRowLastColumn="0"/>
-              <w:rPr>
-                <w:rFonts w:asciiTheme="majorBidi" w:hAnsiTheme="majorBidi" w:cstheme="majorBidi"/>
-                <w:sz w:val="20"/>
-                <w:szCs w:val="20"/>
-              </w:rPr>
-            </w:pPr>
-            <w:r>
-              <w:rPr>
-                <w:rFonts w:asciiTheme="majorBidi" w:hAnsiTheme="majorBidi" w:cstheme="majorBidi"/>
-                <w:sz w:val="20"/>
-                <w:szCs w:val="20"/>
-              </w:rPr>
-              <w:t>Aparent age LAP dataset.</w:t>
-            </w:r>
-          </w:p>
-          <w:p>
-            <w:pPr>
-              <w:cnfStyle w:val="000000100000" w:firstRow="0" w:lastRow="0" w:firstColumn="0" w:lastColumn="0" w:oddVBand="0" w:evenVBand="0" w:oddHBand="1" w:evenHBand="0" w:firstRowFirstColumn="0" w:firstRowLastColumn="0" w:lastRowFirstColumn="0" w:lastRowLastColumn="0"/>
-              <w:rPr>
-                <w:rFonts w:asciiTheme="majorBidi" w:hAnsiTheme="majorBidi" w:cstheme="majorBidi"/>
-                <w:sz w:val="20"/>
-                <w:szCs w:val="20"/>
-              </w:rPr>
-            </w:pPr>
-          </w:p>
-        </w:tc>
-        <w:tc>
-          <w:tcPr>
-            <w:tcW w:w="764" w:type="pct"/>
-            <w:tcBorders>
-              <w:top w:val="single" w:sz="4" w:space="0" w:color="auto"/>
-              <w:left w:val="single" w:sz="4" w:space="0" w:color="auto"/>
-              <w:bottom w:val="single" w:sz="4" w:space="0" w:color="auto"/>
-              <w:right w:val="single" w:sz="4" w:space="0" w:color="auto"/>
-            </w:tcBorders>
-          </w:tcPr>
-          <w:p>
-            <w:pPr>
-              <w:cnfStyle w:val="000000100000" w:firstRow="0" w:lastRow="0" w:firstColumn="0" w:lastColumn="0" w:oddVBand="0" w:evenVBand="0" w:oddHBand="1" w:evenHBand="0" w:firstRowFirstColumn="0" w:firstRowLastColumn="0" w:lastRowFirstColumn="0" w:lastRowLastColumn="0"/>
-              <w:rPr>
-                <w:rFonts w:asciiTheme="majorBidi" w:hAnsiTheme="majorBidi" w:cstheme="majorBidi"/>
-                <w:sz w:val="20"/>
-                <w:szCs w:val="20"/>
-              </w:rPr>
-            </w:pPr>
-            <w:r>
-              <w:rPr>
-                <w:rFonts w:asciiTheme="majorBidi" w:hAnsiTheme="majorBidi" w:cstheme="majorBidi"/>
-                <w:sz w:val="20"/>
-                <w:szCs w:val="20"/>
-              </w:rPr>
-              <w:t>An end to end overview of the system is only given.</w:t>
-            </w:r>
-          </w:p>
-        </w:tc>
-        <w:tc>
-          <w:tcPr>
-            <w:tcW w:w="654" w:type="pct"/>
-            <w:tcBorders>
-              <w:top w:val="single" w:sz="4" w:space="0" w:color="auto"/>
-              <w:left w:val="single" w:sz="4" w:space="0" w:color="auto"/>
-              <w:bottom w:val="single" w:sz="4" w:space="0" w:color="auto"/>
-              <w:right w:val="single" w:sz="4" w:space="0" w:color="auto"/>
-            </w:tcBorders>
-          </w:tcPr>
-          <w:p>
-            <w:pPr>
-              <w:cnfStyle w:val="000000100000" w:firstRow="0" w:lastRow="0" w:firstColumn="0" w:lastColumn="0" w:oddVBand="0" w:evenVBand="0" w:oddHBand="1" w:evenHBand="0" w:firstRowFirstColumn="0" w:firstRowLastColumn="0" w:lastRowFirstColumn="0" w:lastRowLastColumn="0"/>
-              <w:rPr>
-                <w:rFonts w:asciiTheme="majorBidi" w:hAnsiTheme="majorBidi" w:cstheme="majorBidi"/>
-                <w:sz w:val="20"/>
-                <w:szCs w:val="20"/>
-              </w:rPr>
-            </w:pPr>
-            <w:r>
-              <w:rPr>
-                <w:rFonts w:asciiTheme="majorBidi" w:hAnsiTheme="majorBidi" w:cstheme="majorBidi"/>
-                <w:sz w:val="20"/>
-                <w:szCs w:val="20"/>
-              </w:rPr>
-              <w:t>Real Age: 61.3</w:t>
-            </w:r>
-          </w:p>
-          <w:p>
-            <w:pPr>
-              <w:cnfStyle w:val="000000100000" w:firstRow="0" w:lastRow="0" w:firstColumn="0" w:lastColumn="0" w:oddVBand="0" w:evenVBand="0" w:oddHBand="1" w:evenHBand="0" w:firstRowFirstColumn="0" w:firstRowLastColumn="0" w:lastRowFirstColumn="0" w:lastRowLastColumn="0"/>
-              <w:rPr>
-                <w:rFonts w:asciiTheme="majorBidi" w:hAnsiTheme="majorBidi" w:cstheme="majorBidi"/>
-                <w:sz w:val="20"/>
-                <w:szCs w:val="20"/>
-              </w:rPr>
-            </w:pPr>
-            <w:r>
-              <w:rPr>
-                <w:rFonts w:asciiTheme="majorBidi" w:hAnsiTheme="majorBidi" w:cstheme="majorBidi"/>
-                <w:sz w:val="20"/>
-                <w:szCs w:val="20"/>
-              </w:rPr>
-              <w:t>Gender: 91.0</w:t>
-            </w:r>
-          </w:p>
-        </w:tc>
-        <w:tc>
-          <w:tcPr>
-            <w:tcW w:w="709" w:type="pct"/>
-            <w:tcBorders>
-              <w:top w:val="single" w:sz="4" w:space="0" w:color="auto"/>
-              <w:left w:val="single" w:sz="4" w:space="0" w:color="auto"/>
-              <w:bottom w:val="single" w:sz="4" w:space="0" w:color="auto"/>
-              <w:right w:val="single" w:sz="4" w:space="0" w:color="auto"/>
-            </w:tcBorders>
-            <w:vAlign w:val="center"/>
-          </w:tcPr>
-          <w:p>
-            <w:pPr>
-              <w:jc w:val="center"/>
-              <w:cnfStyle w:val="000000100000" w:firstRow="0" w:lastRow="0" w:firstColumn="0" w:lastColumn="0" w:oddVBand="0" w:evenVBand="0" w:oddHBand="1" w:evenHBand="0" w:firstRowFirstColumn="0" w:firstRowLastColumn="0" w:lastRowFirstColumn="0" w:lastRowLastColumn="0"/>
-              <w:rPr>
-                <w:rFonts w:asciiTheme="majorBidi" w:hAnsiTheme="majorBidi" w:cstheme="majorBidi"/>
-                <w:sz w:val="20"/>
-                <w:szCs w:val="20"/>
-              </w:rPr>
-            </w:pPr>
-            <w:r>
-              <w:rPr>
-                <w:rFonts w:asciiTheme="majorBidi" w:hAnsiTheme="majorBidi" w:cstheme="majorBidi"/>
-                <w:sz w:val="20"/>
-                <w:szCs w:val="20"/>
-              </w:rPr>
-              <w:t xml:space="preserve">This paper is for the commercial product </w:t>
-            </w:r>
-            <w:hyperlink r:id="rId8" w:history="1">
-              <w:r>
-                <w:rPr>
-                  <w:rStyle w:val="Hyperlink"/>
-                  <w:rFonts w:asciiTheme="majorBidi" w:hAnsiTheme="majorBidi" w:cstheme="majorBidi"/>
-                  <w:sz w:val="20"/>
-                  <w:szCs w:val="20"/>
-                </w:rPr>
-                <w:t>sighthund</w:t>
-              </w:r>
-            </w:hyperlink>
-          </w:p>
-        </w:tc>
-      </w:tr>
     </w:tbl>
     <w:p>
       <w:pPr>
         <w:rPr>
-          <w:sz w:val="28"/>
-          <w:szCs w:val="28"/>
-        </w:rPr>
-      </w:pPr>
-    </w:p>
-    <w:p>
-      <w:pPr>
-        <w:rPr>
+          <w:rFonts w:asciiTheme="majorBidi" w:hAnsiTheme="majorBidi" w:cstheme="majorBidi"/>
           <w:sz w:val="28"/>
           <w:szCs w:val="28"/>
         </w:rPr>
         <w:sectPr>
           <w:pgSz w:w="15840" w:h="12240" w:orient="landscape"/>
           <w:pgMar w:top="1440" w:right="1440" w:bottom="1440" w:left="1440" w:header="720" w:footer="720" w:gutter="0"/>
+          <w:pgBorders w:offsetFrom="page">
+            <w:top w:val="thickThinLargeGap" w:sz="12" w:space="24" w:color="auto" w:shadow="1"/>
+            <w:left w:val="thickThinLargeGap" w:sz="12" w:space="24" w:color="auto" w:shadow="1"/>
+            <w:bottom w:val="thickThinLargeGap" w:sz="12" w:space="24" w:color="auto" w:shadow="1"/>
+            <w:right w:val="thickThinLargeGap" w:sz="12" w:space="24" w:color="auto" w:shadow="1"/>
+          </w:pgBorders>
           <w:cols w:space="720"/>
           <w:docGrid w:linePitch="360"/>
         </w:sectPr>
@@ -2154,14 +2231,23 @@
     <w:p>
       <w:pPr>
         <w:rPr>
+          <w:rFonts w:asciiTheme="majorBidi" w:hAnsiTheme="majorBidi" w:cstheme="majorBidi"/>
           <w:sz w:val="28"/>
           <w:szCs w:val="28"/>
         </w:rPr>
       </w:pPr>
+      <w:bookmarkStart w:id="0" w:name="_GoBack"/>
+      <w:bookmarkEnd w:id="0"/>
     </w:p>
     <w:sectPr>
       <w:pgSz w:w="12240" w:h="15840"/>
       <w:pgMar w:top="1440" w:right="1440" w:bottom="1440" w:left="1440" w:header="720" w:footer="720" w:gutter="0"/>
+      <w:pgBorders w:offsetFrom="page">
+        <w:top w:val="thickThinLargeGap" w:sz="12" w:space="24" w:color="auto" w:shadow="1"/>
+        <w:left w:val="thickThinLargeGap" w:sz="12" w:space="24" w:color="auto" w:shadow="1"/>
+        <w:bottom w:val="thickThinLargeGap" w:sz="12" w:space="24" w:color="auto" w:shadow="1"/>
+        <w:right w:val="thickThinLargeGap" w:sz="12" w:space="24" w:color="auto" w:shadow="1"/>
+      </w:pgBorders>
       <w:cols w:space="720"/>
       <w:docGrid w:linePitch="360"/>
     </w:sectPr>
@@ -2513,6 +2599,232 @@
     </w:lvl>
   </w:abstractNum>
   <w:abstractNum w:abstractNumId="3" w15:restartNumberingAfterBreak="0">
+    <w:nsid w:val="29793430"/>
+    <w:multiLevelType w:val="hybridMultilevel"/>
+    <w:tmpl w:val="FCB2E5D8"/>
+    <w:lvl w:ilvl="0" w:tplc="FCEEC542">
+      <w:start w:val="9"/>
+      <w:numFmt w:val="bullet"/>
+      <w:lvlText w:val="-"/>
+      <w:lvlJc w:val="left"/>
+      <w:pPr>
+        <w:ind w:left="720" w:hanging="360"/>
+      </w:pPr>
+      <w:rPr>
+        <w:rFonts w:ascii="Calibri" w:eastAsiaTheme="minorHAnsi" w:hAnsi="Calibri" w:cs="Calibri" w:hint="default"/>
+      </w:rPr>
+    </w:lvl>
+    <w:lvl w:ilvl="1" w:tplc="04090003" w:tentative="1">
+      <w:start w:val="1"/>
+      <w:numFmt w:val="bullet"/>
+      <w:lvlText w:val="o"/>
+      <w:lvlJc w:val="left"/>
+      <w:pPr>
+        <w:ind w:left="1440" w:hanging="360"/>
+      </w:pPr>
+      <w:rPr>
+        <w:rFonts w:ascii="Courier New" w:hAnsi="Courier New" w:cs="Courier New" w:hint="default"/>
+      </w:rPr>
+    </w:lvl>
+    <w:lvl w:ilvl="2" w:tplc="04090005" w:tentative="1">
+      <w:start w:val="1"/>
+      <w:numFmt w:val="bullet"/>
+      <w:lvlText w:val=""/>
+      <w:lvlJc w:val="left"/>
+      <w:pPr>
+        <w:ind w:left="2160" w:hanging="360"/>
+      </w:pPr>
+      <w:rPr>
+        <w:rFonts w:ascii="Wingdings" w:hAnsi="Wingdings" w:hint="default"/>
+      </w:rPr>
+    </w:lvl>
+    <w:lvl w:ilvl="3" w:tplc="04090001" w:tentative="1">
+      <w:start w:val="1"/>
+      <w:numFmt w:val="bullet"/>
+      <w:lvlText w:val=""/>
+      <w:lvlJc w:val="left"/>
+      <w:pPr>
+        <w:ind w:left="2880" w:hanging="360"/>
+      </w:pPr>
+      <w:rPr>
+        <w:rFonts w:ascii="Symbol" w:hAnsi="Symbol" w:hint="default"/>
+      </w:rPr>
+    </w:lvl>
+    <w:lvl w:ilvl="4" w:tplc="04090003" w:tentative="1">
+      <w:start w:val="1"/>
+      <w:numFmt w:val="bullet"/>
+      <w:lvlText w:val="o"/>
+      <w:lvlJc w:val="left"/>
+      <w:pPr>
+        <w:ind w:left="3600" w:hanging="360"/>
+      </w:pPr>
+      <w:rPr>
+        <w:rFonts w:ascii="Courier New" w:hAnsi="Courier New" w:cs="Courier New" w:hint="default"/>
+      </w:rPr>
+    </w:lvl>
+    <w:lvl w:ilvl="5" w:tplc="04090005" w:tentative="1">
+      <w:start w:val="1"/>
+      <w:numFmt w:val="bullet"/>
+      <w:lvlText w:val=""/>
+      <w:lvlJc w:val="left"/>
+      <w:pPr>
+        <w:ind w:left="4320" w:hanging="360"/>
+      </w:pPr>
+      <w:rPr>
+        <w:rFonts w:ascii="Wingdings" w:hAnsi="Wingdings" w:hint="default"/>
+      </w:rPr>
+    </w:lvl>
+    <w:lvl w:ilvl="6" w:tplc="04090001" w:tentative="1">
+      <w:start w:val="1"/>
+      <w:numFmt w:val="bullet"/>
+      <w:lvlText w:val=""/>
+      <w:lvlJc w:val="left"/>
+      <w:pPr>
+        <w:ind w:left="5040" w:hanging="360"/>
+      </w:pPr>
+      <w:rPr>
+        <w:rFonts w:ascii="Symbol" w:hAnsi="Symbol" w:hint="default"/>
+      </w:rPr>
+    </w:lvl>
+    <w:lvl w:ilvl="7" w:tplc="04090003" w:tentative="1">
+      <w:start w:val="1"/>
+      <w:numFmt w:val="bullet"/>
+      <w:lvlText w:val="o"/>
+      <w:lvlJc w:val="left"/>
+      <w:pPr>
+        <w:ind w:left="5760" w:hanging="360"/>
+      </w:pPr>
+      <w:rPr>
+        <w:rFonts w:ascii="Courier New" w:hAnsi="Courier New" w:cs="Courier New" w:hint="default"/>
+      </w:rPr>
+    </w:lvl>
+    <w:lvl w:ilvl="8" w:tplc="04090005" w:tentative="1">
+      <w:start w:val="1"/>
+      <w:numFmt w:val="bullet"/>
+      <w:lvlText w:val=""/>
+      <w:lvlJc w:val="left"/>
+      <w:pPr>
+        <w:ind w:left="6480" w:hanging="360"/>
+      </w:pPr>
+      <w:rPr>
+        <w:rFonts w:ascii="Wingdings" w:hAnsi="Wingdings" w:hint="default"/>
+      </w:rPr>
+    </w:lvl>
+  </w:abstractNum>
+  <w:abstractNum w:abstractNumId="4" w15:restartNumberingAfterBreak="0">
+    <w:nsid w:val="2D2C1D17"/>
+    <w:multiLevelType w:val="hybridMultilevel"/>
+    <w:tmpl w:val="6ED68776"/>
+    <w:lvl w:ilvl="0" w:tplc="E86AAE62">
+      <w:start w:val="9"/>
+      <w:numFmt w:val="bullet"/>
+      <w:lvlText w:val="-"/>
+      <w:lvlJc w:val="left"/>
+      <w:pPr>
+        <w:ind w:left="720" w:hanging="360"/>
+      </w:pPr>
+      <w:rPr>
+        <w:rFonts w:ascii="Calibri" w:eastAsiaTheme="minorHAnsi" w:hAnsi="Calibri" w:cs="Calibri" w:hint="default"/>
+      </w:rPr>
+    </w:lvl>
+    <w:lvl w:ilvl="1" w:tplc="04090003" w:tentative="1">
+      <w:start w:val="1"/>
+      <w:numFmt w:val="bullet"/>
+      <w:lvlText w:val="o"/>
+      <w:lvlJc w:val="left"/>
+      <w:pPr>
+        <w:ind w:left="1440" w:hanging="360"/>
+      </w:pPr>
+      <w:rPr>
+        <w:rFonts w:ascii="Courier New" w:hAnsi="Courier New" w:cs="Courier New" w:hint="default"/>
+      </w:rPr>
+    </w:lvl>
+    <w:lvl w:ilvl="2" w:tplc="04090005" w:tentative="1">
+      <w:start w:val="1"/>
+      <w:numFmt w:val="bullet"/>
+      <w:lvlText w:val=""/>
+      <w:lvlJc w:val="left"/>
+      <w:pPr>
+        <w:ind w:left="2160" w:hanging="360"/>
+      </w:pPr>
+      <w:rPr>
+        <w:rFonts w:ascii="Wingdings" w:hAnsi="Wingdings" w:hint="default"/>
+      </w:rPr>
+    </w:lvl>
+    <w:lvl w:ilvl="3" w:tplc="04090001" w:tentative="1">
+      <w:start w:val="1"/>
+      <w:numFmt w:val="bullet"/>
+      <w:lvlText w:val=""/>
+      <w:lvlJc w:val="left"/>
+      <w:pPr>
+        <w:ind w:left="2880" w:hanging="360"/>
+      </w:pPr>
+      <w:rPr>
+        <w:rFonts w:ascii="Symbol" w:hAnsi="Symbol" w:hint="default"/>
+      </w:rPr>
+    </w:lvl>
+    <w:lvl w:ilvl="4" w:tplc="04090003" w:tentative="1">
+      <w:start w:val="1"/>
+      <w:numFmt w:val="bullet"/>
+      <w:lvlText w:val="o"/>
+      <w:lvlJc w:val="left"/>
+      <w:pPr>
+        <w:ind w:left="3600" w:hanging="360"/>
+      </w:pPr>
+      <w:rPr>
+        <w:rFonts w:ascii="Courier New" w:hAnsi="Courier New" w:cs="Courier New" w:hint="default"/>
+      </w:rPr>
+    </w:lvl>
+    <w:lvl w:ilvl="5" w:tplc="04090005" w:tentative="1">
+      <w:start w:val="1"/>
+      <w:numFmt w:val="bullet"/>
+      <w:lvlText w:val=""/>
+      <w:lvlJc w:val="left"/>
+      <w:pPr>
+        <w:ind w:left="4320" w:hanging="360"/>
+      </w:pPr>
+      <w:rPr>
+        <w:rFonts w:ascii="Wingdings" w:hAnsi="Wingdings" w:hint="default"/>
+      </w:rPr>
+    </w:lvl>
+    <w:lvl w:ilvl="6" w:tplc="04090001" w:tentative="1">
+      <w:start w:val="1"/>
+      <w:numFmt w:val="bullet"/>
+      <w:lvlText w:val=""/>
+      <w:lvlJc w:val="left"/>
+      <w:pPr>
+        <w:ind w:left="5040" w:hanging="360"/>
+      </w:pPr>
+      <w:rPr>
+        <w:rFonts w:ascii="Symbol" w:hAnsi="Symbol" w:hint="default"/>
+      </w:rPr>
+    </w:lvl>
+    <w:lvl w:ilvl="7" w:tplc="04090003" w:tentative="1">
+      <w:start w:val="1"/>
+      <w:numFmt w:val="bullet"/>
+      <w:lvlText w:val="o"/>
+      <w:lvlJc w:val="left"/>
+      <w:pPr>
+        <w:ind w:left="5760" w:hanging="360"/>
+      </w:pPr>
+      <w:rPr>
+        <w:rFonts w:ascii="Courier New" w:hAnsi="Courier New" w:cs="Courier New" w:hint="default"/>
+      </w:rPr>
+    </w:lvl>
+    <w:lvl w:ilvl="8" w:tplc="04090005" w:tentative="1">
+      <w:start w:val="1"/>
+      <w:numFmt w:val="bullet"/>
+      <w:lvlText w:val=""/>
+      <w:lvlJc w:val="left"/>
+      <w:pPr>
+        <w:ind w:left="6480" w:hanging="360"/>
+      </w:pPr>
+      <w:rPr>
+        <w:rFonts w:ascii="Wingdings" w:hAnsi="Wingdings" w:hint="default"/>
+      </w:rPr>
+    </w:lvl>
+  </w:abstractNum>
+  <w:abstractNum w:abstractNumId="5" w15:restartNumberingAfterBreak="0">
     <w:nsid w:val="403C7C57"/>
     <w:multiLevelType w:val="hybridMultilevel"/>
     <w:tmpl w:val="6EC4F498"/>
@@ -2625,7 +2937,120 @@
       </w:rPr>
     </w:lvl>
   </w:abstractNum>
-  <w:abstractNum w:abstractNumId="4" w15:restartNumberingAfterBreak="0">
+  <w:abstractNum w:abstractNumId="6" w15:restartNumberingAfterBreak="0">
+    <w:nsid w:val="46630DBF"/>
+    <w:multiLevelType w:val="hybridMultilevel"/>
+    <w:tmpl w:val="22D809AA"/>
+    <w:lvl w:ilvl="0" w:tplc="4C56E956">
+      <w:start w:val="9"/>
+      <w:numFmt w:val="bullet"/>
+      <w:lvlText w:val="-"/>
+      <w:lvlJc w:val="left"/>
+      <w:pPr>
+        <w:ind w:left="720" w:hanging="360"/>
+      </w:pPr>
+      <w:rPr>
+        <w:rFonts w:ascii="Calibri" w:eastAsiaTheme="minorHAnsi" w:hAnsi="Calibri" w:cs="Calibri" w:hint="default"/>
+      </w:rPr>
+    </w:lvl>
+    <w:lvl w:ilvl="1" w:tplc="04090003" w:tentative="1">
+      <w:start w:val="1"/>
+      <w:numFmt w:val="bullet"/>
+      <w:lvlText w:val="o"/>
+      <w:lvlJc w:val="left"/>
+      <w:pPr>
+        <w:ind w:left="1440" w:hanging="360"/>
+      </w:pPr>
+      <w:rPr>
+        <w:rFonts w:ascii="Courier New" w:hAnsi="Courier New" w:cs="Courier New" w:hint="default"/>
+      </w:rPr>
+    </w:lvl>
+    <w:lvl w:ilvl="2" w:tplc="04090005" w:tentative="1">
+      <w:start w:val="1"/>
+      <w:numFmt w:val="bullet"/>
+      <w:lvlText w:val=""/>
+      <w:lvlJc w:val="left"/>
+      <w:pPr>
+        <w:ind w:left="2160" w:hanging="360"/>
+      </w:pPr>
+      <w:rPr>
+        <w:rFonts w:ascii="Wingdings" w:hAnsi="Wingdings" w:hint="default"/>
+      </w:rPr>
+    </w:lvl>
+    <w:lvl w:ilvl="3" w:tplc="04090001" w:tentative="1">
+      <w:start w:val="1"/>
+      <w:numFmt w:val="bullet"/>
+      <w:lvlText w:val=""/>
+      <w:lvlJc w:val="left"/>
+      <w:pPr>
+        <w:ind w:left="2880" w:hanging="360"/>
+      </w:pPr>
+      <w:rPr>
+        <w:rFonts w:ascii="Symbol" w:hAnsi="Symbol" w:hint="default"/>
+      </w:rPr>
+    </w:lvl>
+    <w:lvl w:ilvl="4" w:tplc="04090003" w:tentative="1">
+      <w:start w:val="1"/>
+      <w:numFmt w:val="bullet"/>
+      <w:lvlText w:val="o"/>
+      <w:lvlJc w:val="left"/>
+      <w:pPr>
+        <w:ind w:left="3600" w:hanging="360"/>
+      </w:pPr>
+      <w:rPr>
+        <w:rFonts w:ascii="Courier New" w:hAnsi="Courier New" w:cs="Courier New" w:hint="default"/>
+      </w:rPr>
+    </w:lvl>
+    <w:lvl w:ilvl="5" w:tplc="04090005" w:tentative="1">
+      <w:start w:val="1"/>
+      <w:numFmt w:val="bullet"/>
+      <w:lvlText w:val=""/>
+      <w:lvlJc w:val="left"/>
+      <w:pPr>
+        <w:ind w:left="4320" w:hanging="360"/>
+      </w:pPr>
+      <w:rPr>
+        <w:rFonts w:ascii="Wingdings" w:hAnsi="Wingdings" w:hint="default"/>
+      </w:rPr>
+    </w:lvl>
+    <w:lvl w:ilvl="6" w:tplc="04090001" w:tentative="1">
+      <w:start w:val="1"/>
+      <w:numFmt w:val="bullet"/>
+      <w:lvlText w:val=""/>
+      <w:lvlJc w:val="left"/>
+      <w:pPr>
+        <w:ind w:left="5040" w:hanging="360"/>
+      </w:pPr>
+      <w:rPr>
+        <w:rFonts w:ascii="Symbol" w:hAnsi="Symbol" w:hint="default"/>
+      </w:rPr>
+    </w:lvl>
+    <w:lvl w:ilvl="7" w:tplc="04090003" w:tentative="1">
+      <w:start w:val="1"/>
+      <w:numFmt w:val="bullet"/>
+      <w:lvlText w:val="o"/>
+      <w:lvlJc w:val="left"/>
+      <w:pPr>
+        <w:ind w:left="5760" w:hanging="360"/>
+      </w:pPr>
+      <w:rPr>
+        <w:rFonts w:ascii="Courier New" w:hAnsi="Courier New" w:cs="Courier New" w:hint="default"/>
+      </w:rPr>
+    </w:lvl>
+    <w:lvl w:ilvl="8" w:tplc="04090005" w:tentative="1">
+      <w:start w:val="1"/>
+      <w:numFmt w:val="bullet"/>
+      <w:lvlText w:val=""/>
+      <w:lvlJc w:val="left"/>
+      <w:pPr>
+        <w:ind w:left="6480" w:hanging="360"/>
+      </w:pPr>
+      <w:rPr>
+        <w:rFonts w:ascii="Wingdings" w:hAnsi="Wingdings" w:hint="default"/>
+      </w:rPr>
+    </w:lvl>
+  </w:abstractNum>
+  <w:abstractNum w:abstractNumId="7" w15:restartNumberingAfterBreak="0">
     <w:nsid w:val="546207A0"/>
     <w:multiLevelType w:val="hybridMultilevel"/>
     <w:tmpl w:val="BC3E4378"/>
@@ -2712,22 +3137,377 @@
       <w:pPr>
         <w:ind w:left="6480" w:hanging="180"/>
       </w:pPr>
+    </w:lvl>
+  </w:abstractNum>
+  <w:abstractNum w:abstractNumId="8" w15:restartNumberingAfterBreak="0">
+    <w:nsid w:val="5E511F09"/>
+    <w:multiLevelType w:val="hybridMultilevel"/>
+    <w:tmpl w:val="E6A87414"/>
+    <w:lvl w:ilvl="0" w:tplc="F91AFFAA">
+      <w:start w:val="96"/>
+      <w:numFmt w:val="bullet"/>
+      <w:lvlText w:val="-"/>
+      <w:lvlJc w:val="left"/>
+      <w:pPr>
+        <w:ind w:left="720" w:hanging="360"/>
+      </w:pPr>
+      <w:rPr>
+        <w:rFonts w:ascii="Calibri" w:eastAsiaTheme="minorHAnsi" w:hAnsi="Calibri" w:cs="Calibri" w:hint="default"/>
+      </w:rPr>
+    </w:lvl>
+    <w:lvl w:ilvl="1" w:tplc="04090003" w:tentative="1">
+      <w:start w:val="1"/>
+      <w:numFmt w:val="bullet"/>
+      <w:lvlText w:val="o"/>
+      <w:lvlJc w:val="left"/>
+      <w:pPr>
+        <w:ind w:left="1440" w:hanging="360"/>
+      </w:pPr>
+      <w:rPr>
+        <w:rFonts w:ascii="Courier New" w:hAnsi="Courier New" w:cs="Courier New" w:hint="default"/>
+      </w:rPr>
+    </w:lvl>
+    <w:lvl w:ilvl="2" w:tplc="04090005" w:tentative="1">
+      <w:start w:val="1"/>
+      <w:numFmt w:val="bullet"/>
+      <w:lvlText w:val=""/>
+      <w:lvlJc w:val="left"/>
+      <w:pPr>
+        <w:ind w:left="2160" w:hanging="360"/>
+      </w:pPr>
+      <w:rPr>
+        <w:rFonts w:ascii="Wingdings" w:hAnsi="Wingdings" w:hint="default"/>
+      </w:rPr>
+    </w:lvl>
+    <w:lvl w:ilvl="3" w:tplc="04090001" w:tentative="1">
+      <w:start w:val="1"/>
+      <w:numFmt w:val="bullet"/>
+      <w:lvlText w:val=""/>
+      <w:lvlJc w:val="left"/>
+      <w:pPr>
+        <w:ind w:left="2880" w:hanging="360"/>
+      </w:pPr>
+      <w:rPr>
+        <w:rFonts w:ascii="Symbol" w:hAnsi="Symbol" w:hint="default"/>
+      </w:rPr>
+    </w:lvl>
+    <w:lvl w:ilvl="4" w:tplc="04090003" w:tentative="1">
+      <w:start w:val="1"/>
+      <w:numFmt w:val="bullet"/>
+      <w:lvlText w:val="o"/>
+      <w:lvlJc w:val="left"/>
+      <w:pPr>
+        <w:ind w:left="3600" w:hanging="360"/>
+      </w:pPr>
+      <w:rPr>
+        <w:rFonts w:ascii="Courier New" w:hAnsi="Courier New" w:cs="Courier New" w:hint="default"/>
+      </w:rPr>
+    </w:lvl>
+    <w:lvl w:ilvl="5" w:tplc="04090005" w:tentative="1">
+      <w:start w:val="1"/>
+      <w:numFmt w:val="bullet"/>
+      <w:lvlText w:val=""/>
+      <w:lvlJc w:val="left"/>
+      <w:pPr>
+        <w:ind w:left="4320" w:hanging="360"/>
+      </w:pPr>
+      <w:rPr>
+        <w:rFonts w:ascii="Wingdings" w:hAnsi="Wingdings" w:hint="default"/>
+      </w:rPr>
+    </w:lvl>
+    <w:lvl w:ilvl="6" w:tplc="04090001" w:tentative="1">
+      <w:start w:val="1"/>
+      <w:numFmt w:val="bullet"/>
+      <w:lvlText w:val=""/>
+      <w:lvlJc w:val="left"/>
+      <w:pPr>
+        <w:ind w:left="5040" w:hanging="360"/>
+      </w:pPr>
+      <w:rPr>
+        <w:rFonts w:ascii="Symbol" w:hAnsi="Symbol" w:hint="default"/>
+      </w:rPr>
+    </w:lvl>
+    <w:lvl w:ilvl="7" w:tplc="04090003" w:tentative="1">
+      <w:start w:val="1"/>
+      <w:numFmt w:val="bullet"/>
+      <w:lvlText w:val="o"/>
+      <w:lvlJc w:val="left"/>
+      <w:pPr>
+        <w:ind w:left="5760" w:hanging="360"/>
+      </w:pPr>
+      <w:rPr>
+        <w:rFonts w:ascii="Courier New" w:hAnsi="Courier New" w:cs="Courier New" w:hint="default"/>
+      </w:rPr>
+    </w:lvl>
+    <w:lvl w:ilvl="8" w:tplc="04090005" w:tentative="1">
+      <w:start w:val="1"/>
+      <w:numFmt w:val="bullet"/>
+      <w:lvlText w:val=""/>
+      <w:lvlJc w:val="left"/>
+      <w:pPr>
+        <w:ind w:left="6480" w:hanging="360"/>
+      </w:pPr>
+      <w:rPr>
+        <w:rFonts w:ascii="Wingdings" w:hAnsi="Wingdings" w:hint="default"/>
+      </w:rPr>
+    </w:lvl>
+  </w:abstractNum>
+  <w:abstractNum w:abstractNumId="9" w15:restartNumberingAfterBreak="0">
+    <w:nsid w:val="69FC3802"/>
+    <w:multiLevelType w:val="hybridMultilevel"/>
+    <w:tmpl w:val="A2481286"/>
+    <w:lvl w:ilvl="0" w:tplc="DEAE484A">
+      <w:numFmt w:val="bullet"/>
+      <w:lvlText w:val="-"/>
+      <w:lvlJc w:val="left"/>
+      <w:pPr>
+        <w:ind w:left="720" w:hanging="360"/>
+      </w:pPr>
+      <w:rPr>
+        <w:rFonts w:ascii="Calibri" w:eastAsiaTheme="minorHAnsi" w:hAnsi="Calibri" w:cs="Calibri" w:hint="default"/>
+      </w:rPr>
+    </w:lvl>
+    <w:lvl w:ilvl="1" w:tplc="04090003" w:tentative="1">
+      <w:start w:val="1"/>
+      <w:numFmt w:val="bullet"/>
+      <w:lvlText w:val="o"/>
+      <w:lvlJc w:val="left"/>
+      <w:pPr>
+        <w:ind w:left="1440" w:hanging="360"/>
+      </w:pPr>
+      <w:rPr>
+        <w:rFonts w:ascii="Courier New" w:hAnsi="Courier New" w:cs="Courier New" w:hint="default"/>
+      </w:rPr>
+    </w:lvl>
+    <w:lvl w:ilvl="2" w:tplc="04090005" w:tentative="1">
+      <w:start w:val="1"/>
+      <w:numFmt w:val="bullet"/>
+      <w:lvlText w:val=""/>
+      <w:lvlJc w:val="left"/>
+      <w:pPr>
+        <w:ind w:left="2160" w:hanging="360"/>
+      </w:pPr>
+      <w:rPr>
+        <w:rFonts w:ascii="Wingdings" w:hAnsi="Wingdings" w:hint="default"/>
+      </w:rPr>
+    </w:lvl>
+    <w:lvl w:ilvl="3" w:tplc="04090001" w:tentative="1">
+      <w:start w:val="1"/>
+      <w:numFmt w:val="bullet"/>
+      <w:lvlText w:val=""/>
+      <w:lvlJc w:val="left"/>
+      <w:pPr>
+        <w:ind w:left="2880" w:hanging="360"/>
+      </w:pPr>
+      <w:rPr>
+        <w:rFonts w:ascii="Symbol" w:hAnsi="Symbol" w:hint="default"/>
+      </w:rPr>
+    </w:lvl>
+    <w:lvl w:ilvl="4" w:tplc="04090003" w:tentative="1">
+      <w:start w:val="1"/>
+      <w:numFmt w:val="bullet"/>
+      <w:lvlText w:val="o"/>
+      <w:lvlJc w:val="left"/>
+      <w:pPr>
+        <w:ind w:left="3600" w:hanging="360"/>
+      </w:pPr>
+      <w:rPr>
+        <w:rFonts w:ascii="Courier New" w:hAnsi="Courier New" w:cs="Courier New" w:hint="default"/>
+      </w:rPr>
+    </w:lvl>
+    <w:lvl w:ilvl="5" w:tplc="04090005" w:tentative="1">
+      <w:start w:val="1"/>
+      <w:numFmt w:val="bullet"/>
+      <w:lvlText w:val=""/>
+      <w:lvlJc w:val="left"/>
+      <w:pPr>
+        <w:ind w:left="4320" w:hanging="360"/>
+      </w:pPr>
+      <w:rPr>
+        <w:rFonts w:ascii="Wingdings" w:hAnsi="Wingdings" w:hint="default"/>
+      </w:rPr>
+    </w:lvl>
+    <w:lvl w:ilvl="6" w:tplc="04090001" w:tentative="1">
+      <w:start w:val="1"/>
+      <w:numFmt w:val="bullet"/>
+      <w:lvlText w:val=""/>
+      <w:lvlJc w:val="left"/>
+      <w:pPr>
+        <w:ind w:left="5040" w:hanging="360"/>
+      </w:pPr>
+      <w:rPr>
+        <w:rFonts w:ascii="Symbol" w:hAnsi="Symbol" w:hint="default"/>
+      </w:rPr>
+    </w:lvl>
+    <w:lvl w:ilvl="7" w:tplc="04090003" w:tentative="1">
+      <w:start w:val="1"/>
+      <w:numFmt w:val="bullet"/>
+      <w:lvlText w:val="o"/>
+      <w:lvlJc w:val="left"/>
+      <w:pPr>
+        <w:ind w:left="5760" w:hanging="360"/>
+      </w:pPr>
+      <w:rPr>
+        <w:rFonts w:ascii="Courier New" w:hAnsi="Courier New" w:cs="Courier New" w:hint="default"/>
+      </w:rPr>
+    </w:lvl>
+    <w:lvl w:ilvl="8" w:tplc="04090005" w:tentative="1">
+      <w:start w:val="1"/>
+      <w:numFmt w:val="bullet"/>
+      <w:lvlText w:val=""/>
+      <w:lvlJc w:val="left"/>
+      <w:pPr>
+        <w:ind w:left="6480" w:hanging="360"/>
+      </w:pPr>
+      <w:rPr>
+        <w:rFonts w:ascii="Wingdings" w:hAnsi="Wingdings" w:hint="default"/>
+      </w:rPr>
+    </w:lvl>
+  </w:abstractNum>
+  <w:abstractNum w:abstractNumId="10" w15:restartNumberingAfterBreak="0">
+    <w:nsid w:val="755A5BA7"/>
+    <w:multiLevelType w:val="hybridMultilevel"/>
+    <w:tmpl w:val="3A7C31A2"/>
+    <w:lvl w:ilvl="0" w:tplc="409ADF62">
+      <w:numFmt w:val="bullet"/>
+      <w:lvlText w:val="-"/>
+      <w:lvlJc w:val="left"/>
+      <w:pPr>
+        <w:ind w:left="720" w:hanging="360"/>
+      </w:pPr>
+      <w:rPr>
+        <w:rFonts w:ascii="Calibri" w:eastAsiaTheme="minorHAnsi" w:hAnsi="Calibri" w:cs="Calibri" w:hint="default"/>
+      </w:rPr>
+    </w:lvl>
+    <w:lvl w:ilvl="1" w:tplc="04090003" w:tentative="1">
+      <w:start w:val="1"/>
+      <w:numFmt w:val="bullet"/>
+      <w:lvlText w:val="o"/>
+      <w:lvlJc w:val="left"/>
+      <w:pPr>
+        <w:ind w:left="1440" w:hanging="360"/>
+      </w:pPr>
+      <w:rPr>
+        <w:rFonts w:ascii="Courier New" w:hAnsi="Courier New" w:cs="Courier New" w:hint="default"/>
+      </w:rPr>
+    </w:lvl>
+    <w:lvl w:ilvl="2" w:tplc="04090005" w:tentative="1">
+      <w:start w:val="1"/>
+      <w:numFmt w:val="bullet"/>
+      <w:lvlText w:val=""/>
+      <w:lvlJc w:val="left"/>
+      <w:pPr>
+        <w:ind w:left="2160" w:hanging="360"/>
+      </w:pPr>
+      <w:rPr>
+        <w:rFonts w:ascii="Wingdings" w:hAnsi="Wingdings" w:hint="default"/>
+      </w:rPr>
+    </w:lvl>
+    <w:lvl w:ilvl="3" w:tplc="04090001" w:tentative="1">
+      <w:start w:val="1"/>
+      <w:numFmt w:val="bullet"/>
+      <w:lvlText w:val=""/>
+      <w:lvlJc w:val="left"/>
+      <w:pPr>
+        <w:ind w:left="2880" w:hanging="360"/>
+      </w:pPr>
+      <w:rPr>
+        <w:rFonts w:ascii="Symbol" w:hAnsi="Symbol" w:hint="default"/>
+      </w:rPr>
+    </w:lvl>
+    <w:lvl w:ilvl="4" w:tplc="04090003" w:tentative="1">
+      <w:start w:val="1"/>
+      <w:numFmt w:val="bullet"/>
+      <w:lvlText w:val="o"/>
+      <w:lvlJc w:val="left"/>
+      <w:pPr>
+        <w:ind w:left="3600" w:hanging="360"/>
+      </w:pPr>
+      <w:rPr>
+        <w:rFonts w:ascii="Courier New" w:hAnsi="Courier New" w:cs="Courier New" w:hint="default"/>
+      </w:rPr>
+    </w:lvl>
+    <w:lvl w:ilvl="5" w:tplc="04090005" w:tentative="1">
+      <w:start w:val="1"/>
+      <w:numFmt w:val="bullet"/>
+      <w:lvlText w:val=""/>
+      <w:lvlJc w:val="left"/>
+      <w:pPr>
+        <w:ind w:left="4320" w:hanging="360"/>
+      </w:pPr>
+      <w:rPr>
+        <w:rFonts w:ascii="Wingdings" w:hAnsi="Wingdings" w:hint="default"/>
+      </w:rPr>
+    </w:lvl>
+    <w:lvl w:ilvl="6" w:tplc="04090001" w:tentative="1">
+      <w:start w:val="1"/>
+      <w:numFmt w:val="bullet"/>
+      <w:lvlText w:val=""/>
+      <w:lvlJc w:val="left"/>
+      <w:pPr>
+        <w:ind w:left="5040" w:hanging="360"/>
+      </w:pPr>
+      <w:rPr>
+        <w:rFonts w:ascii="Symbol" w:hAnsi="Symbol" w:hint="default"/>
+      </w:rPr>
+    </w:lvl>
+    <w:lvl w:ilvl="7" w:tplc="04090003" w:tentative="1">
+      <w:start w:val="1"/>
+      <w:numFmt w:val="bullet"/>
+      <w:lvlText w:val="o"/>
+      <w:lvlJc w:val="left"/>
+      <w:pPr>
+        <w:ind w:left="5760" w:hanging="360"/>
+      </w:pPr>
+      <w:rPr>
+        <w:rFonts w:ascii="Courier New" w:hAnsi="Courier New" w:cs="Courier New" w:hint="default"/>
+      </w:rPr>
+    </w:lvl>
+    <w:lvl w:ilvl="8" w:tplc="04090005" w:tentative="1">
+      <w:start w:val="1"/>
+      <w:numFmt w:val="bullet"/>
+      <w:lvlText w:val=""/>
+      <w:lvlJc w:val="left"/>
+      <w:pPr>
+        <w:ind w:left="6480" w:hanging="360"/>
+      </w:pPr>
+      <w:rPr>
+        <w:rFonts w:ascii="Wingdings" w:hAnsi="Wingdings" w:hint="default"/>
+      </w:rPr>
     </w:lvl>
   </w:abstractNum>
   <w:num w:numId="1">
     <w:abstractNumId w:val="2"/>
   </w:num>
   <w:num w:numId="2">
-    <w:abstractNumId w:val="3"/>
+    <w:abstractNumId w:val="5"/>
   </w:num>
   <w:num w:numId="3">
-    <w:abstractNumId w:val="4"/>
+    <w:abstractNumId w:val="7"/>
   </w:num>
   <w:num w:numId="4">
     <w:abstractNumId w:val="1"/>
   </w:num>
   <w:num w:numId="5">
     <w:abstractNumId w:val="0"/>
+  </w:num>
+  <w:num w:numId="6">
+    <w:abstractNumId w:val="10"/>
+  </w:num>
+  <w:num w:numId="7">
+    <w:abstractNumId w:val="9"/>
+  </w:num>
+  <w:num w:numId="8">
+    <w:abstractNumId w:val="3"/>
+  </w:num>
+  <w:num w:numId="9">
+    <w:abstractNumId w:val="4"/>
+  </w:num>
+  <w:num w:numId="10">
+    <w:abstractNumId w:val="6"/>
+  </w:num>
+  <w:num w:numId="11">
+    <w:abstractNumId w:val="8"/>
   </w:num>
 </w:numbering>
 </file>
@@ -3662,7 +4442,7 @@
 </file>
 
 <file path=customXml/itemProps1.xml><?xml version="1.0" encoding="utf-8"?>
-<ds:datastoreItem xmlns:ds="http://schemas.openxmlformats.org/officeDocument/2006/customXml" ds:itemID="{A38F60AE-B404-476B-A423-DBD1481DD951}">
+<ds:datastoreItem xmlns:ds="http://schemas.openxmlformats.org/officeDocument/2006/customXml" ds:itemID="{46297F30-4263-4F76-A4AD-40E8DF04598F}">
   <ds:schemaRefs>
     <ds:schemaRef ds:uri="http://schemas.openxmlformats.org/officeDocument/2006/bibliography"/>
   </ds:schemaRefs>

</xml_diff>